<commit_message>
Version 0.11 Reece Part finished, 2 files would generate
</commit_message>
<xml_diff>
--- a/data/Black_Tile.docx
+++ b/data/Black_Tile.docx
@@ -88,7 +88,21 @@
         <w:rPr>
           <w:b/>
         </w:rPr>
-        <w:t>s; [Customer_Address]</w:t>
+        <w:t>s; [</w:t>
+      </w:r>
+      <w:proofErr w:type="spellStart"/>
+      <w:r>
+        <w:rPr>
+          <w:b/>
+        </w:rPr>
+        <w:t>Customer_Address</w:t>
+      </w:r>
+      <w:proofErr w:type="spellEnd"/>
+      <w:r>
+        <w:rPr>
+          <w:b/>
+        </w:rPr>
+        <w:t>]</w:t>
       </w:r>
     </w:p>
     <w:p>
@@ -255,21 +269,7 @@
           <w:rFonts w:cstheme="minorHAnsi"/>
           <w:color w:val="222222"/>
         </w:rPr>
-        <w:t>[Tile_</w:t>
-      </w:r>
-      <w:r>
-        <w:rPr>
-          <w:rFonts w:cstheme="minorHAnsi"/>
-          <w:color w:val="222222"/>
-        </w:rPr>
-        <w:t>2</w:t>
-      </w:r>
-      <w:r>
-        <w:rPr>
-          <w:rFonts w:cstheme="minorHAnsi"/>
-          <w:color w:val="222222"/>
-        </w:rPr>
-        <w:t>]</w:t>
+        <w:t>[Tile_2]</w:t>
       </w:r>
     </w:p>
     <w:p>
@@ -291,21 +291,7 @@
           <w:rFonts w:cstheme="minorHAnsi"/>
           <w:color w:val="222222"/>
         </w:rPr>
-        <w:t>[Tile_</w:t>
-      </w:r>
-      <w:r>
-        <w:rPr>
-          <w:rFonts w:cstheme="minorHAnsi"/>
-          <w:color w:val="222222"/>
-        </w:rPr>
-        <w:t>3</w:t>
-      </w:r>
-      <w:r>
-        <w:rPr>
-          <w:rFonts w:cstheme="minorHAnsi"/>
-          <w:color w:val="222222"/>
-        </w:rPr>
-        <w:t>]</w:t>
+        <w:t>[Tile_3]</w:t>
       </w:r>
     </w:p>
     <w:p>
@@ -327,21 +313,7 @@
           <w:rFonts w:cstheme="minorHAnsi"/>
           <w:color w:val="222222"/>
         </w:rPr>
-        <w:t>[Tile_</w:t>
-      </w:r>
-      <w:r>
-        <w:rPr>
-          <w:rFonts w:cstheme="minorHAnsi"/>
-          <w:color w:val="222222"/>
-        </w:rPr>
-        <w:t>4</w:t>
-      </w:r>
-      <w:r>
-        <w:rPr>
-          <w:rFonts w:cstheme="minorHAnsi"/>
-          <w:color w:val="222222"/>
-        </w:rPr>
-        <w:t>]</w:t>
+        <w:t>[Tile_4]</w:t>
       </w:r>
     </w:p>
     <w:p>
@@ -363,24 +335,274 @@
           <w:rFonts w:cstheme="minorHAnsi"/>
           <w:color w:val="222222"/>
         </w:rPr>
-        <w:t>[Tile_</w:t>
+        <w:t>[Tile_5]</w:t>
       </w:r>
-      <w:r>
-        <w:rPr>
-          <w:rFonts w:cstheme="minorHAnsi"/>
-          <w:color w:val="222222"/>
-        </w:rPr>
-        <w:t>5</w:t>
-      </w:r>
+    </w:p>
+    <w:p>
+      <w:pPr>
+        <w:pStyle w:val="m-7541444570013034246msolistparagraph"/>
+        <w:shd w:val="clear" w:color="auto" w:fill="FFFFFF"/>
+        <w:spacing w:before="0" w:beforeAutospacing="0" w:after="0" w:afterAutospacing="0"/>
+        <w:rPr>
+          <w:rFonts w:cstheme="minorHAnsi"/>
+          <w:color w:val="222222"/>
+        </w:rPr>
+      </w:pPr>
+    </w:p>
+    <w:p>
+      <w:pPr>
+        <w:pStyle w:val="m-7541444570013034246msolistparagraph"/>
+        <w:shd w:val="clear" w:color="auto" w:fill="FFFFFF"/>
+        <w:spacing w:before="0" w:beforeAutospacing="0" w:after="0" w:afterAutospacing="0"/>
+        <w:rPr>
+          <w:rFonts w:cstheme="minorHAnsi"/>
+          <w:color w:val="222222"/>
+        </w:rPr>
+      </w:pPr>
+    </w:p>
+    <w:p>
+      <w:pPr>
+        <w:pStyle w:val="m-7541444570013034246msolistparagraph"/>
+        <w:shd w:val="clear" w:color="auto" w:fill="FFFFFF"/>
+        <w:spacing w:before="0" w:beforeAutospacing="0" w:after="0" w:afterAutospacing="0"/>
+        <w:rPr>
+          <w:rFonts w:cstheme="minorHAnsi"/>
+          <w:color w:val="222222"/>
+        </w:rPr>
+      </w:pPr>
+    </w:p>
+    <w:p>
+      <w:pPr>
+        <w:pStyle w:val="m-7541444570013034246msolistparagraph"/>
+        <w:shd w:val="clear" w:color="auto" w:fill="FFFFFF"/>
+        <w:spacing w:before="0" w:beforeAutospacing="0" w:after="0" w:afterAutospacing="0"/>
+        <w:rPr>
+          <w:rFonts w:cstheme="minorHAnsi"/>
+          <w:color w:val="222222"/>
+        </w:rPr>
+      </w:pPr>
+    </w:p>
+    <w:p>
+      <w:pPr>
+        <w:pStyle w:val="m-7541444570013034246msolistparagraph"/>
+        <w:shd w:val="clear" w:color="auto" w:fill="FFFFFF"/>
+        <w:spacing w:before="0" w:beforeAutospacing="0" w:after="0" w:afterAutospacing="0"/>
+        <w:rPr>
+          <w:rFonts w:cstheme="minorHAnsi"/>
+          <w:color w:val="222222"/>
+        </w:rPr>
+      </w:pPr>
+    </w:p>
+    <w:p>
+      <w:pPr>
+        <w:pStyle w:val="m-7541444570013034246msolistparagraph"/>
+        <w:shd w:val="clear" w:color="auto" w:fill="FFFFFF"/>
+        <w:spacing w:before="0" w:beforeAutospacing="0" w:after="0" w:afterAutospacing="0"/>
+        <w:rPr>
+          <w:rFonts w:cstheme="minorHAnsi"/>
+          <w:color w:val="222222"/>
+        </w:rPr>
+      </w:pPr>
+    </w:p>
+    <w:p>
+      <w:pPr>
+        <w:pStyle w:val="m-7541444570013034246msolistparagraph"/>
+        <w:shd w:val="clear" w:color="auto" w:fill="FFFFFF"/>
+        <w:spacing w:before="0" w:beforeAutospacing="0" w:after="0" w:afterAutospacing="0"/>
+        <w:rPr>
+          <w:rFonts w:cstheme="minorHAnsi"/>
+          <w:color w:val="222222"/>
+        </w:rPr>
+      </w:pPr>
+    </w:p>
+    <w:p>
+      <w:pPr>
+        <w:pStyle w:val="m-7541444570013034246msolistparagraph"/>
+        <w:shd w:val="clear" w:color="auto" w:fill="FFFFFF"/>
+        <w:spacing w:before="0" w:beforeAutospacing="0" w:after="0" w:afterAutospacing="0"/>
+        <w:rPr>
+          <w:rFonts w:cstheme="minorHAnsi"/>
+          <w:color w:val="222222"/>
+        </w:rPr>
+      </w:pPr>
+    </w:p>
+    <w:p>
+      <w:pPr>
+        <w:pStyle w:val="m-7541444570013034246msolistparagraph"/>
+        <w:shd w:val="clear" w:color="auto" w:fill="FFFFFF"/>
+        <w:spacing w:before="0" w:beforeAutospacing="0" w:after="0" w:afterAutospacing="0"/>
+        <w:rPr>
+          <w:rFonts w:cstheme="minorHAnsi"/>
+          <w:color w:val="222222"/>
+        </w:rPr>
+      </w:pPr>
+    </w:p>
+    <w:p>
+      <w:pPr>
+        <w:pStyle w:val="m-7541444570013034246msolistparagraph"/>
+        <w:shd w:val="clear" w:color="auto" w:fill="FFFFFF"/>
+        <w:spacing w:before="0" w:beforeAutospacing="0" w:after="0" w:afterAutospacing="0"/>
+        <w:rPr>
+          <w:rFonts w:cstheme="minorHAnsi"/>
+          <w:color w:val="222222"/>
+        </w:rPr>
+      </w:pPr>
+    </w:p>
+    <w:p>
+      <w:pPr>
+        <w:pStyle w:val="m-7541444570013034246msolistparagraph"/>
+        <w:shd w:val="clear" w:color="auto" w:fill="FFFFFF"/>
+        <w:spacing w:before="0" w:beforeAutospacing="0" w:after="0" w:afterAutospacing="0"/>
+        <w:rPr>
+          <w:rFonts w:cstheme="minorHAnsi"/>
+          <w:color w:val="222222"/>
+        </w:rPr>
+      </w:pPr>
+    </w:p>
+    <w:p>
+      <w:pPr>
+        <w:pStyle w:val="m-7541444570013034246msolistparagraph"/>
+        <w:shd w:val="clear" w:color="auto" w:fill="FFFFFF"/>
+        <w:spacing w:before="0" w:beforeAutospacing="0" w:after="0" w:afterAutospacing="0"/>
+        <w:rPr>
+          <w:rFonts w:cstheme="minorHAnsi"/>
+          <w:color w:val="222222"/>
+        </w:rPr>
+      </w:pPr>
+    </w:p>
+    <w:p>
+      <w:pPr>
+        <w:pStyle w:val="m-7541444570013034246msolistparagraph"/>
+        <w:shd w:val="clear" w:color="auto" w:fill="FFFFFF"/>
+        <w:spacing w:before="0" w:beforeAutospacing="0" w:after="0" w:afterAutospacing="0"/>
+        <w:rPr>
+          <w:rFonts w:cstheme="minorHAnsi"/>
+          <w:color w:val="222222"/>
+        </w:rPr>
+      </w:pPr>
+    </w:p>
+    <w:p>
+      <w:pPr>
+        <w:pStyle w:val="m-7541444570013034246msolistparagraph"/>
+        <w:shd w:val="clear" w:color="auto" w:fill="FFFFFF"/>
+        <w:spacing w:before="0" w:beforeAutospacing="0" w:after="0" w:afterAutospacing="0"/>
+        <w:rPr>
+          <w:rFonts w:cstheme="minorHAnsi"/>
+          <w:color w:val="222222"/>
+        </w:rPr>
+      </w:pPr>
+    </w:p>
+    <w:p>
+      <w:pPr>
+        <w:pStyle w:val="m-7541444570013034246msolistparagraph"/>
+        <w:shd w:val="clear" w:color="auto" w:fill="FFFFFF"/>
+        <w:spacing w:before="0" w:beforeAutospacing="0" w:after="0" w:afterAutospacing="0"/>
+        <w:rPr>
+          <w:rFonts w:cstheme="minorHAnsi"/>
+          <w:color w:val="222222"/>
+        </w:rPr>
+      </w:pPr>
+    </w:p>
+    <w:p>
+      <w:pPr>
+        <w:pStyle w:val="m-7541444570013034246msolistparagraph"/>
+        <w:shd w:val="clear" w:color="auto" w:fill="FFFFFF"/>
+        <w:spacing w:before="0" w:beforeAutospacing="0" w:after="0" w:afterAutospacing="0"/>
+        <w:rPr>
+          <w:rFonts w:cstheme="minorHAnsi"/>
+          <w:color w:val="222222"/>
+        </w:rPr>
+      </w:pPr>
+    </w:p>
+    <w:p>
+      <w:pPr>
+        <w:pStyle w:val="m-7541444570013034246msolistparagraph"/>
+        <w:shd w:val="clear" w:color="auto" w:fill="FFFFFF"/>
+        <w:spacing w:before="0" w:beforeAutospacing="0" w:after="0" w:afterAutospacing="0"/>
+        <w:rPr>
+          <w:rFonts w:cstheme="minorHAnsi"/>
+          <w:color w:val="222222"/>
+        </w:rPr>
+      </w:pPr>
+    </w:p>
+    <w:p>
+      <w:pPr>
+        <w:pStyle w:val="m-7541444570013034246msolistparagraph"/>
+        <w:shd w:val="clear" w:color="auto" w:fill="FFFFFF"/>
+        <w:spacing w:before="0" w:beforeAutospacing="0" w:after="0" w:afterAutospacing="0"/>
+        <w:rPr>
+          <w:rFonts w:cstheme="minorHAnsi"/>
+          <w:color w:val="222222"/>
+        </w:rPr>
+      </w:pPr>
+    </w:p>
+    <w:p>
+      <w:pPr>
+        <w:pStyle w:val="m-7541444570013034246msolistparagraph"/>
+        <w:shd w:val="clear" w:color="auto" w:fill="FFFFFF"/>
+        <w:spacing w:before="0" w:beforeAutospacing="0" w:after="0" w:afterAutospacing="0"/>
+        <w:rPr>
+          <w:rFonts w:cstheme="minorHAnsi"/>
+          <w:color w:val="222222"/>
+        </w:rPr>
+      </w:pPr>
+    </w:p>
+    <w:p>
+      <w:pPr>
+        <w:pStyle w:val="m-7541444570013034246msolistparagraph"/>
+        <w:shd w:val="clear" w:color="auto" w:fill="FFFFFF"/>
+        <w:spacing w:before="0" w:beforeAutospacing="0" w:after="0" w:afterAutospacing="0"/>
+        <w:rPr>
+          <w:rFonts w:cstheme="minorHAnsi"/>
+          <w:color w:val="222222"/>
+        </w:rPr>
+      </w:pPr>
+    </w:p>
+    <w:p>
+      <w:pPr>
+        <w:pStyle w:val="m-7541444570013034246msolistparagraph"/>
+        <w:shd w:val="clear" w:color="auto" w:fill="FFFFFF"/>
+        <w:spacing w:before="0" w:beforeAutospacing="0" w:after="0" w:afterAutospacing="0"/>
+        <w:rPr>
+          <w:rFonts w:cstheme="minorHAnsi"/>
+          <w:color w:val="222222"/>
+        </w:rPr>
+      </w:pPr>
+    </w:p>
+    <w:p>
+      <w:pPr>
+        <w:pStyle w:val="m-7541444570013034246msolistparagraph"/>
+        <w:shd w:val="clear" w:color="auto" w:fill="FFFFFF"/>
+        <w:spacing w:before="0" w:beforeAutospacing="0" w:after="0" w:afterAutospacing="0"/>
+        <w:rPr>
+          <w:rFonts w:cstheme="minorHAnsi"/>
+          <w:color w:val="222222"/>
+        </w:rPr>
+      </w:pPr>
+    </w:p>
+    <w:p>
+      <w:pPr>
+        <w:pStyle w:val="m-7541444570013034246msolistparagraph"/>
+        <w:shd w:val="clear" w:color="auto" w:fill="FFFFFF"/>
+        <w:spacing w:before="0" w:beforeAutospacing="0" w:after="0" w:afterAutospacing="0"/>
+        <w:rPr>
+          <w:rFonts w:cstheme="minorHAnsi"/>
+          <w:color w:val="222222"/>
+        </w:rPr>
+      </w:pPr>
+    </w:p>
+    <w:p>
+      <w:pPr>
+        <w:pStyle w:val="m-7541444570013034246msolistparagraph"/>
+        <w:shd w:val="clear" w:color="auto" w:fill="FFFFFF"/>
+        <w:spacing w:before="0" w:beforeAutospacing="0" w:after="0" w:afterAutospacing="0"/>
+        <w:rPr>
+          <w:rFonts w:cstheme="minorHAnsi"/>
+          <w:color w:val="222222"/>
+        </w:rPr>
+      </w:pPr>
       <w:bookmarkStart w:id="0" w:name="_GoBack"/>
       <w:bookmarkEnd w:id="0"/>
-      <w:r>
-        <w:rPr>
-          <w:rFonts w:cstheme="minorHAnsi"/>
-          <w:color w:val="222222"/>
-        </w:rPr>
-        <w:t>]</w:t>
-      </w:r>
     </w:p>
     <w:sectPr>
       <w:pgSz w:w="11906" w:h="16838"/>

</xml_diff>